<commit_message>
Fehler NaN für Abbildung 3 behoben
</commit_message>
<xml_diff>
--- a/result/Ergebnis.docx
+++ b/result/Ergebnis.docx
@@ -130,8 +130,8 @@
           <w:noProof/>
         </w:rPr>
         <w:drawing>
-          <wp:inline distT="0" distB="0" distL="0" distR="0" wp14:anchorId="6C7352B3" wp14:editId="7C6D384C">
-            <wp:extent cx="6480000" cy="4114158"/>
+          <wp:inline distT="0" distB="0" distL="0" distR="0" wp14:anchorId="6C7352B3" wp14:editId="24C7FED1">
+            <wp:extent cx="6479999" cy="4114158"/>
             <wp:effectExtent l="0" t="0" r="0" b="0"/>
             <wp:docPr id="6" name="Grafik 6"/>
             <wp:cNvGraphicFramePr>
@@ -162,7 +162,7 @@
                   <pic:spPr>
                     <a:xfrm>
                       <a:off x="0" y="0"/>
-                      <a:ext cx="6480000" cy="4114158"/>
+                      <a:ext cx="6479999" cy="4114158"/>
                     </a:xfrm>
                     <a:prstGeom prst="rect">
                       <a:avLst/>

</xml_diff>